<commit_message>
updated wireframes and finished design steps.
</commit_message>
<xml_diff>
--- a/Psychology of Design.docx
+++ b/Psychology of Design.docx
@@ -16,16 +16,571 @@
           <w:szCs w:val="40"/>
           <w:rtl w:val="0"/>
         </w:rPr>
-        <w:t xml:space="preserve">Psychology of Design</w:t>
-      </w:r>
-    </w:p>
-    <w:p>
-      <w:pPr>
-        <w:jc w:val="center"/>
-        <w:rPr>
-          <w:sz w:val="40"/>
-          <w:szCs w:val="40"/>
-        </w:rPr>
+        <w:t xml:space="preserve">Android Project</w:t>
+      </w:r>
+    </w:p>
+    <w:p>
+      <w:pPr>
+        <w:rPr/>
+      </w:pPr>
+      <w:r>
+        <w:rPr>
+          <w:rtl w:val="0"/>
+        </w:rPr>
+      </w:r>
+    </w:p>
+    <w:p>
+      <w:pPr>
+        <w:rPr/>
+      </w:pPr>
+      <w:r>
+        <w:rPr>
+          <w:rtl w:val="0"/>
+        </w:rPr>
+      </w:r>
+    </w:p>
+    <w:p>
+      <w:pPr>
+        <w:rPr/>
+      </w:pPr>
+      <w:r>
+        <w:rPr>
+          <w:rtl w:val="0"/>
+        </w:rPr>
+      </w:r>
+    </w:p>
+    <w:p>
+      <w:pPr>
+        <w:rPr/>
+      </w:pPr>
+      <w:r>
+        <w:rPr>
+          <w:rtl w:val="0"/>
+        </w:rPr>
+        <w:t xml:space="preserve">Persona:</w:t>
+      </w:r>
+    </w:p>
+    <w:p>
+      <w:pPr>
+        <w:rPr/>
+      </w:pPr>
+      <w:r>
+        <w:rPr>
+          <w:rtl w:val="0"/>
+        </w:rPr>
+      </w:r>
+    </w:p>
+    <w:p>
+      <w:pPr>
+        <w:rPr/>
+      </w:pPr>
+      <w:r>
+        <w:rPr>
+          <w:rtl w:val="0"/>
+        </w:rPr>
+      </w:r>
+    </w:p>
+    <w:p>
+      <w:pPr>
+        <w:spacing w:after="0" w:lineRule="auto"/>
+        <w:ind w:right="-15560"/>
+        <w:rPr>
+          <w:shd w:fill="f2f2f2" w:val="clear"/>
+        </w:rPr>
+      </w:pPr>
+      <w:r>
+        <w:rPr>
+          <w:shd w:fill="f2f2f2" w:val="clear"/>
+          <w:rtl w:val="0"/>
+        </w:rPr>
+        <w:t xml:space="preserve">Name: Rick</w:t>
+      </w:r>
+    </w:p>
+    <w:p>
+      <w:pPr>
+        <w:spacing w:after="0" w:lineRule="auto"/>
+        <w:ind w:right="-15560"/>
+        <w:rPr>
+          <w:shd w:fill="f2f2f2" w:val="clear"/>
+        </w:rPr>
+      </w:pPr>
+      <w:r>
+        <w:rPr>
+          <w:shd w:fill="f2f2f2" w:val="clear"/>
+          <w:rtl w:val="0"/>
+        </w:rPr>
+        <w:t xml:space="preserve">Life-stage: trying to spend more time on his hobbies</w:t>
+      </w:r>
+    </w:p>
+    <w:p>
+      <w:pPr>
+        <w:spacing w:after="0" w:lineRule="auto"/>
+        <w:ind w:right="-15560"/>
+        <w:rPr>
+          <w:shd w:fill="f2f2f2" w:val="clear"/>
+        </w:rPr>
+      </w:pPr>
+      <w:r>
+        <w:rPr>
+          <w:shd w:fill="f2f2f2" w:val="clear"/>
+          <w:rtl w:val="0"/>
+        </w:rPr>
+        <w:t xml:space="preserve">Age: 35-40 years</w:t>
+      </w:r>
+    </w:p>
+    <w:p>
+      <w:pPr>
+        <w:spacing w:after="0" w:lineRule="auto"/>
+        <w:ind w:right="-15560"/>
+        <w:rPr>
+          <w:shd w:fill="f2f2f2" w:val="clear"/>
+        </w:rPr>
+      </w:pPr>
+      <w:r>
+        <w:rPr>
+          <w:shd w:fill="f2f2f2" w:val="clear"/>
+          <w:rtl w:val="0"/>
+        </w:rPr>
+        <w:t xml:space="preserve">Annual income: €50,000 - €60,000</w:t>
+      </w:r>
+    </w:p>
+    <w:p>
+      <w:pPr>
+        <w:spacing w:after="0" w:lineRule="auto"/>
+        <w:ind w:right="-15560"/>
+        <w:rPr>
+          <w:shd w:fill="f2f2f2" w:val="clear"/>
+        </w:rPr>
+      </w:pPr>
+      <w:r>
+        <w:rPr>
+          <w:shd w:fill="f2f2f2" w:val="clear"/>
+          <w:rtl w:val="0"/>
+        </w:rPr>
+        <w:t xml:space="preserve">Industry: medium business</w:t>
+      </w:r>
+    </w:p>
+    <w:p>
+      <w:pPr>
+        <w:spacing w:after="0" w:lineRule="auto"/>
+        <w:ind w:right="-15560"/>
+        <w:rPr>
+          <w:shd w:fill="f2f2f2" w:val="clear"/>
+        </w:rPr>
+      </w:pPr>
+      <w:r>
+        <w:rPr>
+          <w:shd w:fill="f2f2f2" w:val="clear"/>
+          <w:rtl w:val="0"/>
+        </w:rPr>
+        <w:t xml:space="preserve">Internet usage: many times a day a</w:t>
+      </w:r>
+    </w:p>
+    <w:p>
+      <w:pPr>
+        <w:spacing w:after="0" w:lineRule="auto"/>
+        <w:ind w:right="-15560"/>
+        <w:rPr>
+          <w:shd w:fill="f2f2f2" w:val="clear"/>
+        </w:rPr>
+      </w:pPr>
+      <w:r>
+        <w:rPr>
+          <w:shd w:fill="f2f2f2" w:val="clear"/>
+          <w:rtl w:val="0"/>
+        </w:rPr>
+        <w:t xml:space="preserve">Social media usage: very active</w:t>
+      </w:r>
+    </w:p>
+    <w:p>
+      <w:pPr>
+        <w:spacing w:after="0" w:lineRule="auto"/>
+        <w:ind w:right="-15560"/>
+        <w:rPr>
+          <w:shd w:fill="f2f2f2" w:val="clear"/>
+        </w:rPr>
+      </w:pPr>
+      <w:r>
+        <w:rPr>
+          <w:rtl w:val="0"/>
+        </w:rPr>
+      </w:r>
+    </w:p>
+    <w:p>
+      <w:pPr>
+        <w:spacing w:after="0" w:lineRule="auto"/>
+        <w:ind w:right="-15560"/>
+        <w:rPr>
+          <w:shd w:fill="f2f2f2" w:val="clear"/>
+        </w:rPr>
+      </w:pPr>
+      <w:r>
+        <w:rPr>
+          <w:shd w:fill="f2f2f2" w:val="clear"/>
+          <w:rtl w:val="0"/>
+        </w:rPr>
+        <w:t xml:space="preserve">Relationships group</w:t>
+      </w:r>
+    </w:p>
+    <w:p>
+      <w:pPr>
+        <w:spacing w:after="0" w:lineRule="auto"/>
+        <w:ind w:right="-15560"/>
+        <w:rPr>
+          <w:shd w:fill="f2f2f2" w:val="clear"/>
+        </w:rPr>
+      </w:pPr>
+      <w:r>
+        <w:rPr>
+          <w:shd w:fill="f2f2f2" w:val="clear"/>
+          <w:rtl w:val="0"/>
+        </w:rPr>
+        <w:t xml:space="preserve">Marital status: single</w:t>
+      </w:r>
+    </w:p>
+    <w:p>
+      <w:pPr>
+        <w:spacing w:after="0" w:lineRule="auto"/>
+        <w:ind w:right="-15560"/>
+        <w:rPr>
+          <w:shd w:fill="f2f2f2" w:val="clear"/>
+        </w:rPr>
+      </w:pPr>
+      <w:r>
+        <w:rPr>
+          <w:shd w:fill="f2f2f2" w:val="clear"/>
+          <w:rtl w:val="0"/>
+        </w:rPr>
+        <w:t xml:space="preserve">Children: no</w:t>
+      </w:r>
+    </w:p>
+    <w:p>
+      <w:pPr>
+        <w:spacing w:after="0" w:lineRule="auto"/>
+        <w:ind w:right="-15560"/>
+        <w:rPr>
+          <w:shd w:fill="f2f2f2" w:val="clear"/>
+        </w:rPr>
+      </w:pPr>
+      <w:r>
+        <w:rPr>
+          <w:shd w:fill="f2f2f2" w:val="clear"/>
+          <w:rtl w:val="0"/>
+        </w:rPr>
+        <w:t xml:space="preserve">Education/skills school</w:t>
+      </w:r>
+    </w:p>
+    <w:p>
+      <w:pPr>
+        <w:spacing w:after="0" w:lineRule="auto"/>
+        <w:ind w:right="-15560"/>
+        <w:rPr>
+          <w:shd w:fill="f2f2f2" w:val="clear"/>
+        </w:rPr>
+      </w:pPr>
+      <w:r>
+        <w:rPr>
+          <w:shd w:fill="f2f2f2" w:val="clear"/>
+          <w:rtl w:val="0"/>
+        </w:rPr>
+        <w:t xml:space="preserve">Education level: High school graduate</w:t>
+      </w:r>
+    </w:p>
+    <w:p>
+      <w:pPr>
+        <w:spacing w:after="0" w:lineRule="auto"/>
+        <w:ind w:right="-15560"/>
+        <w:rPr>
+          <w:shd w:fill="f2f2f2" w:val="clear"/>
+        </w:rPr>
+      </w:pPr>
+      <w:r>
+        <w:rPr>
+          <w:shd w:fill="f2f2f2" w:val="clear"/>
+          <w:rtl w:val="0"/>
+        </w:rPr>
+        <w:t xml:space="preserve">Technical level: medium</w:t>
+      </w:r>
+    </w:p>
+    <w:p>
+      <w:pPr>
+        <w:spacing w:after="0" w:lineRule="auto"/>
+        <w:ind w:right="-15560"/>
+        <w:rPr>
+          <w:shd w:fill="f2f2f2" w:val="clear"/>
+        </w:rPr>
+      </w:pPr>
+      <w:r>
+        <w:rPr>
+          <w:shd w:fill="f2f2f2" w:val="clear"/>
+          <w:rtl w:val="0"/>
+        </w:rPr>
+        <w:t xml:space="preserve">English level: native</w:t>
+      </w:r>
+    </w:p>
+    <w:p>
+      <w:pPr>
+        <w:spacing w:after="0" w:lineRule="auto"/>
+        <w:ind w:right="-15560"/>
+        <w:rPr>
+          <w:shd w:fill="f2f2f2" w:val="clear"/>
+        </w:rPr>
+      </w:pPr>
+      <w:r>
+        <w:rPr>
+          <w:rtl w:val="0"/>
+        </w:rPr>
+      </w:r>
+    </w:p>
+    <w:p>
+      <w:pPr>
+        <w:spacing w:after="0" w:lineRule="auto"/>
+        <w:ind w:right="-15560"/>
+        <w:rPr>
+          <w:shd w:fill="f2f2f2" w:val="clear"/>
+        </w:rPr>
+      </w:pPr>
+      <w:r>
+        <w:rPr>
+          <w:rtl w:val="0"/>
+        </w:rPr>
+      </w:r>
+    </w:p>
+    <w:p>
+      <w:pPr>
+        <w:spacing w:after="0" w:lineRule="auto"/>
+        <w:ind w:right="-15560"/>
+        <w:rPr>
+          <w:rFonts w:ascii="Times New Roman" w:cs="Times New Roman" w:eastAsia="Times New Roman" w:hAnsi="Times New Roman"/>
+          <w:sz w:val="30"/>
+          <w:szCs w:val="30"/>
+          <w:shd w:fill="f2f2f2" w:val="clear"/>
+        </w:rPr>
+      </w:pPr>
+      <w:r>
+        <w:rPr>
+          <w:shd w:fill="f2f2f2" w:val="clear"/>
+          <w:rtl w:val="0"/>
+        </w:rPr>
+        <w:t xml:space="preserve">Quote: </w:t>
+      </w:r>
+      <w:r>
+        <w:rPr>
+          <w:rFonts w:ascii="Times New Roman" w:cs="Times New Roman" w:eastAsia="Times New Roman" w:hAnsi="Times New Roman"/>
+          <w:sz w:val="30"/>
+          <w:szCs w:val="30"/>
+          <w:shd w:fill="f2f2f2" w:val="clear"/>
+          <w:rtl w:val="0"/>
+        </w:rPr>
+        <w:t xml:space="preserve">"I really want to spend as much time as possible for my hobbies and get </w:t>
+      </w:r>
+    </w:p>
+    <w:p>
+      <w:pPr>
+        <w:spacing w:after="0" w:lineRule="auto"/>
+        <w:ind w:right="-15560"/>
+        <w:rPr>
+          <w:rFonts w:ascii="Times New Roman" w:cs="Times New Roman" w:eastAsia="Times New Roman" w:hAnsi="Times New Roman"/>
+          <w:sz w:val="30"/>
+          <w:szCs w:val="30"/>
+          <w:shd w:fill="f2f2f2" w:val="clear"/>
+        </w:rPr>
+      </w:pPr>
+      <w:r>
+        <w:rPr>
+          <w:rFonts w:ascii="Times New Roman" w:cs="Times New Roman" w:eastAsia="Times New Roman" w:hAnsi="Times New Roman"/>
+          <w:sz w:val="30"/>
+          <w:szCs w:val="30"/>
+          <w:shd w:fill="f2f2f2" w:val="clear"/>
+          <w:rtl w:val="0"/>
+        </w:rPr>
+        <w:t xml:space="preserve">better and better"</w:t>
+      </w:r>
+    </w:p>
+    <w:p>
+      <w:pPr>
+        <w:spacing w:after="0" w:lineRule="auto"/>
+        <w:ind w:right="-15560"/>
+        <w:rPr>
+          <w:rFonts w:ascii="Times New Roman" w:cs="Times New Roman" w:eastAsia="Times New Roman" w:hAnsi="Times New Roman"/>
+          <w:sz w:val="30"/>
+          <w:szCs w:val="30"/>
+          <w:shd w:fill="f2f2f2" w:val="clear"/>
+        </w:rPr>
+      </w:pPr>
+      <w:r>
+        <w:rPr>
+          <w:rtl w:val="0"/>
+        </w:rPr>
+      </w:r>
+    </w:p>
+    <w:p>
+      <w:pPr>
+        <w:spacing w:after="0" w:lineRule="auto"/>
+        <w:ind w:right="-15560"/>
+        <w:rPr>
+          <w:rFonts w:ascii="Times New Roman" w:cs="Times New Roman" w:eastAsia="Times New Roman" w:hAnsi="Times New Roman"/>
+          <w:sz w:val="26"/>
+          <w:szCs w:val="26"/>
+          <w:shd w:fill="f2f2f2" w:val="clear"/>
+        </w:rPr>
+      </w:pPr>
+      <w:r>
+        <w:rPr>
+          <w:rFonts w:ascii="Times New Roman" w:cs="Times New Roman" w:eastAsia="Times New Roman" w:hAnsi="Times New Roman"/>
+          <w:sz w:val="26"/>
+          <w:szCs w:val="26"/>
+          <w:shd w:fill="f2f2f2" w:val="clear"/>
+          <w:rtl w:val="0"/>
+        </w:rPr>
+        <w:t xml:space="preserve">Rick lives in Eindhoven and spends a lot of money for his hobbies. His hobbies are outdoor</w:t>
+      </w:r>
+    </w:p>
+    <w:p>
+      <w:pPr>
+        <w:spacing w:after="0" w:lineRule="auto"/>
+        <w:ind w:right="-15560"/>
+        <w:rPr>
+          <w:rFonts w:ascii="Times New Roman" w:cs="Times New Roman" w:eastAsia="Times New Roman" w:hAnsi="Times New Roman"/>
+          <w:sz w:val="26"/>
+          <w:szCs w:val="26"/>
+          <w:shd w:fill="f2f2f2" w:val="clear"/>
+        </w:rPr>
+      </w:pPr>
+      <w:r>
+        <w:rPr>
+          <w:rFonts w:ascii="Times New Roman" w:cs="Times New Roman" w:eastAsia="Times New Roman" w:hAnsi="Times New Roman"/>
+          <w:sz w:val="26"/>
+          <w:szCs w:val="26"/>
+          <w:shd w:fill="f2f2f2" w:val="clear"/>
+          <w:rtl w:val="0"/>
+        </w:rPr>
+        <w:t xml:space="preserve">activities like fishing and hunting. He want to become as good as possible in his hobbies</w:t>
+      </w:r>
+    </w:p>
+    <w:p>
+      <w:pPr>
+        <w:spacing w:after="0" w:lineRule="auto"/>
+        <w:ind w:right="-15560"/>
+        <w:rPr>
+          <w:rFonts w:ascii="Times New Roman" w:cs="Times New Roman" w:eastAsia="Times New Roman" w:hAnsi="Times New Roman"/>
+          <w:sz w:val="26"/>
+          <w:szCs w:val="26"/>
+          <w:shd w:fill="f2f2f2" w:val="clear"/>
+        </w:rPr>
+      </w:pPr>
+      <w:r>
+        <w:rPr>
+          <w:rFonts w:ascii="Times New Roman" w:cs="Times New Roman" w:eastAsia="Times New Roman" w:hAnsi="Times New Roman"/>
+          <w:sz w:val="26"/>
+          <w:szCs w:val="26"/>
+          <w:shd w:fill="f2f2f2" w:val="clear"/>
+          <w:rtl w:val="0"/>
+        </w:rPr>
+        <w:t xml:space="preserve">so it would be nice if that is possible with new technologies, because he uses his smartphone</w:t>
+      </w:r>
+    </w:p>
+    <w:p>
+      <w:pPr>
+        <w:spacing w:after="0" w:lineRule="auto"/>
+        <w:ind w:right="-15560"/>
+        <w:rPr>
+          <w:rFonts w:ascii="Times New Roman" w:cs="Times New Roman" w:eastAsia="Times New Roman" w:hAnsi="Times New Roman"/>
+          <w:sz w:val="26"/>
+          <w:szCs w:val="26"/>
+          <w:shd w:fill="f2f2f2" w:val="clear"/>
+        </w:rPr>
+      </w:pPr>
+      <w:r>
+        <w:rPr>
+          <w:rFonts w:ascii="Times New Roman" w:cs="Times New Roman" w:eastAsia="Times New Roman" w:hAnsi="Times New Roman"/>
+          <w:sz w:val="26"/>
+          <w:szCs w:val="26"/>
+          <w:shd w:fill="f2f2f2" w:val="clear"/>
+          <w:rtl w:val="0"/>
+        </w:rPr>
+        <w:t xml:space="preserve">for social media many times a day.  Rick is not so comfortable with technology but he uses it</w:t>
+      </w:r>
+    </w:p>
+    <w:p>
+      <w:pPr>
+        <w:spacing w:after="0" w:lineRule="auto"/>
+        <w:ind w:right="-15560"/>
+        <w:rPr>
+          <w:rFonts w:ascii="Times New Roman" w:cs="Times New Roman" w:eastAsia="Times New Roman" w:hAnsi="Times New Roman"/>
+          <w:sz w:val="26"/>
+          <w:szCs w:val="26"/>
+          <w:shd w:fill="f2f2f2" w:val="clear"/>
+        </w:rPr>
+      </w:pPr>
+      <w:r>
+        <w:rPr>
+          <w:rFonts w:ascii="Times New Roman" w:cs="Times New Roman" w:eastAsia="Times New Roman" w:hAnsi="Times New Roman"/>
+          <w:sz w:val="26"/>
+          <w:szCs w:val="26"/>
+          <w:shd w:fill="f2f2f2" w:val="clear"/>
+          <w:rtl w:val="0"/>
+        </w:rPr>
+        <w:t xml:space="preserve">regularly.</w:t>
+      </w:r>
+    </w:p>
+    <w:p>
+      <w:pPr>
+        <w:spacing w:after="0" w:lineRule="auto"/>
+        <w:ind w:right="-15560"/>
+        <w:rPr>
+          <w:shd w:fill="f2f2f2" w:val="clear"/>
+        </w:rPr>
+      </w:pPr>
+      <w:r>
+        <w:rPr>
+          <w:rtl w:val="0"/>
+        </w:rPr>
+      </w:r>
+    </w:p>
+    <w:p>
+      <w:pPr>
+        <w:rPr/>
+      </w:pPr>
+      <w:r>
+        <w:rPr>
+          <w:rtl w:val="0"/>
+        </w:rPr>
+      </w:r>
+    </w:p>
+    <w:p>
+      <w:pPr>
+        <w:rPr/>
+      </w:pPr>
+      <w:r>
+        <w:rPr>
+          <w:rtl w:val="0"/>
+        </w:rPr>
+      </w:r>
+    </w:p>
+    <w:p>
+      <w:pPr>
+        <w:rPr/>
+      </w:pPr>
+      <w:r>
+        <w:rPr>
+          <w:rtl w:val="0"/>
+        </w:rPr>
+      </w:r>
+    </w:p>
+    <w:p>
+      <w:pPr>
+        <w:rPr/>
+      </w:pPr>
+      <w:r>
+        <w:rPr>
+          <w:rtl w:val="0"/>
+        </w:rPr>
+      </w:r>
+    </w:p>
+    <w:p>
+      <w:pPr>
+        <w:rPr/>
       </w:pPr>
       <w:r>
         <w:rPr>
@@ -41,73 +596,171 @@
         </w:numPr>
         <w:ind w:left="720" w:hanging="360"/>
         <w:rPr>
-          <w:color w:val="050505"/>
           <w:u w:val="none"/>
         </w:rPr>
       </w:pPr>
       <w:r>
         <w:rPr>
-          <w:color w:val="050505"/>
-          <w:sz w:val="32"/>
-          <w:szCs w:val="32"/>
-          <w:rtl w:val="0"/>
-        </w:rPr>
-        <w:t xml:space="preserve">Е</w:t>
-      </w:r>
-      <w:r>
-        <w:rPr>
-          <w:color w:val="050505"/>
-          <w:sz w:val="32"/>
-          <w:szCs w:val="32"/>
-          <w:rtl w:val="0"/>
-        </w:rPr>
-        <w:t xml:space="preserve">mpathize</w:t>
+          <w:rtl w:val="0"/>
+        </w:rPr>
+        <w:t xml:space="preserve">Empathize:</w:t>
       </w:r>
     </w:p>
     <w:p>
       <w:pPr>
         <w:ind w:left="720" w:firstLine="0"/>
-        <w:rPr>
-          <w:color w:val="050505"/>
-          <w:sz w:val="32"/>
-          <w:szCs w:val="32"/>
-        </w:rPr>
-      </w:pPr>
-      <w:r>
-        <w:rPr>
-          <w:rtl w:val="0"/>
-        </w:rPr>
-      </w:r>
-    </w:p>
-    <w:p>
-      <w:pPr>
-        <w:spacing w:line="480" w:lineRule="auto"/>
+        <w:rPr/>
+      </w:pPr>
+      <w:r>
+        <w:rPr>
+          <w:rtl w:val="0"/>
+        </w:rPr>
+      </w:r>
+    </w:p>
+    <w:p>
+      <w:pPr>
         <w:ind w:left="720" w:firstLine="0"/>
         <w:rPr>
-          <w:color w:val="050505"/>
+          <w:rFonts w:ascii="Times New Roman" w:cs="Times New Roman" w:eastAsia="Times New Roman" w:hAnsi="Times New Roman"/>
           <w:sz w:val="24"/>
           <w:szCs w:val="24"/>
-        </w:rPr>
-      </w:pPr>
-      <w:r>
-        <w:rPr>
-          <w:color w:val="050505"/>
+          <w:shd w:fill="f2f2f2" w:val="clear"/>
+        </w:rPr>
+      </w:pPr>
+      <w:r>
+        <w:rPr>
+          <w:rFonts w:ascii="Times New Roman" w:cs="Times New Roman" w:eastAsia="Times New Roman" w:hAnsi="Times New Roman"/>
           <w:sz w:val="24"/>
           <w:szCs w:val="24"/>
-          <w:rtl w:val="0"/>
-        </w:rPr>
-        <w:t xml:space="preserve">We have a topic about sport and because it is too broad we specified it to sport fishing. We have created a persona which meets the criteria for this kind of app. It will be really innovative because there is no such an app so far.</w:t>
-      </w:r>
-    </w:p>
-    <w:p>
-      <w:pPr>
-        <w:spacing w:line="480" w:lineRule="auto"/>
+          <w:shd w:fill="f2f2f2" w:val="clear"/>
+          <w:rtl w:val="0"/>
+        </w:rPr>
+        <w:t xml:space="preserve">"I really want to spend as much time as possible for my hobbies and get </w:t>
+      </w:r>
+    </w:p>
+    <w:p>
+      <w:pPr>
         <w:ind w:left="720" w:firstLine="0"/>
-        <w:rPr>
-          <w:color w:val="050505"/>
+        <w:rPr/>
+      </w:pPr>
+      <w:r>
+        <w:rPr>
+          <w:rFonts w:ascii="Times New Roman" w:cs="Times New Roman" w:eastAsia="Times New Roman" w:hAnsi="Times New Roman"/>
           <w:sz w:val="24"/>
           <w:szCs w:val="24"/>
-        </w:rPr>
+          <w:shd w:fill="f2f2f2" w:val="clear"/>
+          <w:rtl w:val="0"/>
+        </w:rPr>
+        <w:t xml:space="preserve">better and better"</w:t>
+      </w:r>
+      <w:r>
+        <w:rPr>
+          <w:rtl w:val="0"/>
+        </w:rPr>
+        <w:t xml:space="preserve">- The application should help the persona to achieve more and more success in his sport.</w:t>
+      </w:r>
+    </w:p>
+    <w:p>
+      <w:pPr>
+        <w:ind w:left="720" w:firstLine="0"/>
+        <w:rPr/>
+      </w:pPr>
+      <w:r>
+        <w:rPr>
+          <w:rtl w:val="0"/>
+        </w:rPr>
+      </w:r>
+    </w:p>
+    <w:p>
+      <w:pPr>
+        <w:ind w:left="720" w:firstLine="0"/>
+        <w:rPr>
+          <w:rFonts w:ascii="Times New Roman" w:cs="Times New Roman" w:eastAsia="Times New Roman" w:hAnsi="Times New Roman"/>
+          <w:sz w:val="24"/>
+          <w:szCs w:val="24"/>
+          <w:shd w:fill="f2f2f2" w:val="clear"/>
+        </w:rPr>
+      </w:pPr>
+      <w:r>
+        <w:rPr>
+          <w:sz w:val="24"/>
+          <w:szCs w:val="24"/>
+          <w:rtl w:val="0"/>
+        </w:rPr>
+        <w:t xml:space="preserve">“</w:t>
+      </w:r>
+      <w:r>
+        <w:rPr>
+          <w:rFonts w:ascii="Times New Roman" w:cs="Times New Roman" w:eastAsia="Times New Roman" w:hAnsi="Times New Roman"/>
+          <w:sz w:val="24"/>
+          <w:szCs w:val="24"/>
+          <w:shd w:fill="f2f2f2" w:val="clear"/>
+          <w:rtl w:val="0"/>
+        </w:rPr>
+        <w:t xml:space="preserve">He uses his smartphone for social media many times a day”- The application should have the option to share his success with the community, which are interested in the specific sport.</w:t>
+      </w:r>
+    </w:p>
+    <w:p>
+      <w:pPr>
+        <w:ind w:left="720" w:firstLine="0"/>
+        <w:rPr/>
+      </w:pPr>
+      <w:r>
+        <w:rPr>
+          <w:rFonts w:ascii="Times New Roman" w:cs="Times New Roman" w:eastAsia="Times New Roman" w:hAnsi="Times New Roman"/>
+          <w:sz w:val="24"/>
+          <w:szCs w:val="24"/>
+          <w:shd w:fill="f2f2f2" w:val="clear"/>
+          <w:rtl w:val="0"/>
+        </w:rPr>
+        <w:t xml:space="preserve">“</w:t>
+      </w:r>
+      <w:r>
+        <w:rPr>
+          <w:shd w:fill="f2f2f2" w:val="clear"/>
+          <w:rtl w:val="0"/>
+        </w:rPr>
+        <w:t xml:space="preserve">Technical level:medium</w:t>
+      </w:r>
+      <w:r>
+        <w:rPr>
+          <w:rFonts w:ascii="Times New Roman" w:cs="Times New Roman" w:eastAsia="Times New Roman" w:hAnsi="Times New Roman"/>
+          <w:sz w:val="24"/>
+          <w:szCs w:val="24"/>
+          <w:shd w:fill="f2f2f2" w:val="clear"/>
+          <w:rtl w:val="0"/>
+        </w:rPr>
+        <w:t xml:space="preserve">”- The application shouldn’t be very difficult to use because his level of comfort using devices is medium.</w:t>
+      </w:r>
+      <w:r>
+        <w:rPr>
+          <w:rtl w:val="0"/>
+        </w:rPr>
+      </w:r>
+    </w:p>
+    <w:p>
+      <w:pPr>
+        <w:rPr/>
+      </w:pPr>
+      <w:r>
+        <w:rPr>
+          <w:rtl w:val="0"/>
+        </w:rPr>
+      </w:r>
+    </w:p>
+    <w:p>
+      <w:pPr>
+        <w:rPr/>
+      </w:pPr>
+      <w:r>
+        <w:rPr>
+          <w:rtl w:val="0"/>
+        </w:rPr>
+      </w:r>
+    </w:p>
+    <w:p>
+      <w:pPr>
+        <w:rPr/>
       </w:pPr>
       <w:r>
         <w:rPr>
@@ -123,61 +776,220 @@
         </w:numPr>
         <w:ind w:left="720" w:hanging="360"/>
         <w:rPr>
-          <w:color w:val="050505"/>
-        </w:rPr>
-      </w:pPr>
-      <w:r>
-        <w:rPr>
-          <w:color w:val="050505"/>
-          <w:sz w:val="32"/>
-          <w:szCs w:val="32"/>
-          <w:rtl w:val="0"/>
-        </w:rPr>
-        <w:t xml:space="preserve">Define </w:t>
-      </w:r>
-    </w:p>
-    <w:p>
-      <w:pPr>
-        <w:ind w:left="720" w:firstLine="0"/>
-        <w:rPr>
-          <w:color w:val="050505"/>
-          <w:sz w:val="32"/>
-          <w:szCs w:val="32"/>
-        </w:rPr>
-      </w:pPr>
-      <w:r>
-        <w:rPr>
-          <w:rtl w:val="0"/>
-        </w:rPr>
-      </w:r>
-    </w:p>
-    <w:p>
-      <w:pPr>
-        <w:spacing w:line="480" w:lineRule="auto"/>
-        <w:ind w:left="720" w:firstLine="0"/>
-        <w:rPr>
-          <w:color w:val="050505"/>
+          <w:u w:val="none"/>
+        </w:rPr>
+      </w:pPr>
+      <w:r>
+        <w:rPr>
+          <w:rtl w:val="0"/>
+        </w:rPr>
+        <w:t xml:space="preserve">Define:</w:t>
+      </w:r>
+    </w:p>
+    <w:p>
+      <w:pPr>
+        <w:rPr/>
+      </w:pPr>
+      <w:r>
+        <w:rPr>
+          <w:rtl w:val="0"/>
+        </w:rPr>
+      </w:r>
+    </w:p>
+    <w:p>
+      <w:pPr>
+        <w:rPr/>
+      </w:pPr>
+      <w:r>
+        <w:rPr>
+          <w:rtl w:val="0"/>
+        </w:rPr>
+        <w:t xml:space="preserve">Key persona characteristics:</w:t>
+      </w:r>
+    </w:p>
+    <w:p>
+      <w:pPr>
+        <w:numPr>
+          <w:ilvl w:val="0"/>
+          <w:numId w:val="2"/>
+        </w:numPr>
+        <w:ind w:left="720" w:hanging="360"/>
+      </w:pPr>
+      <w:r>
+        <w:rPr>
+          <w:rtl w:val="0"/>
+        </w:rPr>
+        <w:t xml:space="preserve">Spending a lot of time and money for his hobbies</w:t>
+      </w:r>
+    </w:p>
+    <w:p>
+      <w:pPr>
+        <w:numPr>
+          <w:ilvl w:val="0"/>
+          <w:numId w:val="2"/>
+        </w:numPr>
+        <w:ind w:left="720" w:hanging="360"/>
+      </w:pPr>
+      <w:r>
+        <w:rPr>
+          <w:rtl w:val="0"/>
+        </w:rPr>
+        <w:t xml:space="preserve">Technical level: medium</w:t>
+      </w:r>
+    </w:p>
+    <w:p>
+      <w:pPr>
+        <w:numPr>
+          <w:ilvl w:val="0"/>
+          <w:numId w:val="2"/>
+        </w:numPr>
+        <w:ind w:left="720" w:hanging="360"/>
+      </w:pPr>
+      <w:r>
+        <w:rPr>
+          <w:rtl w:val="0"/>
+        </w:rPr>
+        <w:t xml:space="preserve">Uses social media many times a day</w:t>
+      </w:r>
+    </w:p>
+    <w:p>
+      <w:pPr>
+        <w:rPr/>
+      </w:pPr>
+      <w:r>
+        <w:rPr>
+          <w:rtl w:val="0"/>
+        </w:rPr>
+      </w:r>
+    </w:p>
+    <w:p>
+      <w:pPr>
+        <w:rPr/>
+      </w:pPr>
+      <w:r>
+        <w:rPr>
+          <w:rtl w:val="0"/>
+        </w:rPr>
+        <w:t xml:space="preserve">Based on the persona’s description and the topic we have chosen, we have come up with an application that suits the needs of the persona. Because the sport topic is too broad we will aim to one of the hobbies of the persona, which is fishing. He spends a lot of time and money doing this. The application will be easy to use and it will be some kind of social media, where the community of fishermen can share their success.</w:t>
+      </w:r>
+    </w:p>
+    <w:p>
+      <w:pPr>
+        <w:rPr/>
+      </w:pPr>
+      <w:r>
+        <w:rPr>
+          <w:rtl w:val="0"/>
+        </w:rPr>
+      </w:r>
+    </w:p>
+    <w:p>
+      <w:pPr>
+        <w:rPr/>
+      </w:pPr>
+      <w:r>
+        <w:rPr>
+          <w:rtl w:val="0"/>
+        </w:rPr>
+      </w:r>
+    </w:p>
+    <w:p>
+      <w:pPr>
+        <w:numPr>
+          <w:ilvl w:val="0"/>
+          <w:numId w:val="1"/>
+        </w:numPr>
+        <w:ind w:left="720" w:hanging="360"/>
+        <w:rPr>
+          <w:u w:val="none"/>
+        </w:rPr>
+      </w:pPr>
+      <w:r>
+        <w:rPr>
+          <w:rtl w:val="0"/>
+        </w:rPr>
+        <w:t xml:space="preserve">Ideate:</w:t>
+      </w:r>
+    </w:p>
+    <w:p>
+      <w:pPr>
+        <w:rPr/>
+      </w:pPr>
+      <w:r>
+        <w:rPr>
+          <w:rtl w:val="0"/>
+        </w:rPr>
+      </w:r>
+    </w:p>
+    <w:p>
+      <w:pPr>
+        <w:rPr>
+          <w:rFonts w:ascii="Times New Roman" w:cs="Times New Roman" w:eastAsia="Times New Roman" w:hAnsi="Times New Roman"/>
           <w:sz w:val="24"/>
           <w:szCs w:val="24"/>
-        </w:rPr>
-      </w:pPr>
-      <w:r>
-        <w:rPr>
-          <w:color w:val="050505"/>
+          <w:shd w:fill="f2f2f2" w:val="clear"/>
+        </w:rPr>
+      </w:pPr>
+      <w:r>
+        <w:rPr>
+          <w:rFonts w:ascii="Times New Roman" w:cs="Times New Roman" w:eastAsia="Times New Roman" w:hAnsi="Times New Roman"/>
           <w:sz w:val="24"/>
           <w:szCs w:val="24"/>
-          <w:rtl w:val="0"/>
-        </w:rPr>
-        <w:t xml:space="preserve">Are you one of the almost 40 million people around the world who practice fishing whether as a hobby or professionally? If you are, you probably like taking pictures of the fish you catch and also weighing it to get a better idea about the size of the catch. If only there was an app that could save all this information as well as the location of the user when the fish was caught.</w:t>
-      </w:r>
-    </w:p>
-    <w:p>
-      <w:pPr>
-        <w:ind w:left="720" w:firstLine="0"/>
-        <w:rPr>
-          <w:color w:val="050505"/>
-          <w:sz w:val="32"/>
-          <w:szCs w:val="32"/>
+          <w:shd w:fill="f2f2f2" w:val="clear"/>
+          <w:rtl w:val="0"/>
+        </w:rPr>
+        <w:br w:type="textWrapping"/>
+        <w:br w:type="textWrapping"/>
+      </w:r>
+    </w:p>
+    <w:p>
+      <w:pPr>
+        <w:rPr>
+          <w:rFonts w:ascii="Times New Roman" w:cs="Times New Roman" w:eastAsia="Times New Roman" w:hAnsi="Times New Roman"/>
+          <w:sz w:val="24"/>
+          <w:szCs w:val="24"/>
+          <w:shd w:fill="f2f2f2" w:val="clear"/>
+        </w:rPr>
+      </w:pPr>
+      <w:r>
+        <w:rPr>
+          <w:rtl w:val="0"/>
+        </w:rPr>
+      </w:r>
+    </w:p>
+    <w:p>
+      <w:pPr>
+        <w:rPr>
+          <w:rFonts w:ascii="Times New Roman" w:cs="Times New Roman" w:eastAsia="Times New Roman" w:hAnsi="Times New Roman"/>
+          <w:sz w:val="24"/>
+          <w:szCs w:val="24"/>
+          <w:shd w:fill="f2f2f2" w:val="clear"/>
+        </w:rPr>
+      </w:pPr>
+      <w:r>
+        <w:rPr>
+          <w:rtl w:val="0"/>
+        </w:rPr>
+      </w:r>
+    </w:p>
+    <w:p>
+      <w:pPr>
+        <w:rPr/>
+      </w:pPr>
+      <w:r>
+        <w:rPr>
+          <w:rtl w:val="0"/>
+        </w:rPr>
+      </w:r>
+    </w:p>
+    <w:p>
+      <w:pPr>
+        <w:ind w:left="0" w:firstLine="0"/>
+        <w:rPr>
+          <w:rFonts w:ascii="Times New Roman" w:cs="Times New Roman" w:eastAsia="Times New Roman" w:hAnsi="Times New Roman"/>
+          <w:sz w:val="24"/>
+          <w:szCs w:val="24"/>
+          <w:shd w:fill="f2f2f2" w:val="clear"/>
         </w:rPr>
       </w:pPr>
       <w:r>
@@ -187,12 +999,28 @@
       </w:r>
     </w:p>
     <w:sectPr>
+      <w:headerReference r:id="rId6" w:type="default"/>
       <w:pgSz w:h="16834" w:w="11909" w:orient="portrait"/>
       <w:pgMar w:bottom="1440" w:top="1440" w:left="1440" w:right="1440" w:header="720" w:footer="720"/>
       <w:pgNumType w:start="1"/>
     </w:sectPr>
   </w:body>
 </w:document>
+</file>
+
+<file path=word/header1.xml><?xml version="1.0" encoding="utf-8"?>
+<w:hdr xmlns:mc="http://schemas.openxmlformats.org/markup-compatibility/2006" xmlns:o="urn:schemas-microsoft-com:office:office" xmlns:r="http://schemas.openxmlformats.org/officeDocument/2006/relationships" xmlns:m="http://schemas.openxmlformats.org/officeDocument/2006/math" xmlns:v="urn:schemas-microsoft-com:vml" xmlns:wp="http://schemas.openxmlformats.org/drawingml/2006/wordprocessingDrawing" xmlns:w10="urn:schemas-microsoft-com:office:word" xmlns:w="http://schemas.openxmlformats.org/wordprocessingml/2006/main" xmlns:wne="http://schemas.microsoft.com/office/word/2006/wordml" xmlns:sl="http://schemas.openxmlformats.org/schemaLibrary/2006/main" xmlns:a="http://schemas.openxmlformats.org/drawingml/2006/main" xmlns:pic="http://schemas.openxmlformats.org/drawingml/2006/picture" xmlns:c="http://schemas.openxmlformats.org/drawingml/2006/chart" xmlns:lc="http://schemas.openxmlformats.org/drawingml/2006/lockedCanvas" xmlns:dgm="http://schemas.openxmlformats.org/drawingml/2006/diagram" xmlns:wps="http://schemas.microsoft.com/office/word/2010/wordprocessingShape" xmlns:wpg="http://schemas.microsoft.com/office/word/2010/wordprocessingGroup" xmlns:w14="http://schemas.microsoft.com/office/word/2010/wordml" xmlns:w15="http://schemas.microsoft.com/office/word/2012/wordml">
+  <w:p>
+    <w:pPr>
+      <w:rPr/>
+    </w:pPr>
+    <w:r>
+      <w:rPr>
+        <w:rtl w:val="0"/>
+      </w:rPr>
+    </w:r>
+  </w:p>
+</w:hdr>
 </file>
 
 <file path=word/numbering.xml><?xml version="1.0" encoding="utf-8"?>
@@ -207,8 +1035,6 @@
         <w:ind w:left="720" w:hanging="360"/>
       </w:pPr>
       <w:rPr>
-        <w:sz w:val="32"/>
-        <w:szCs w:val="32"/>
         <w:u w:val="none"/>
       </w:rPr>
     </w:lvl>
@@ -309,8 +1135,121 @@
       </w:rPr>
     </w:lvl>
   </w:abstractNum>
+  <w:abstractNum w:abstractNumId="2">
+    <w:lvl w:ilvl="0">
+      <w:start w:val="1"/>
+      <w:numFmt w:val="bullet"/>
+      <w:lvlText w:val="●"/>
+      <w:lvlJc w:val="left"/>
+      <w:pPr>
+        <w:ind w:left="720" w:hanging="360"/>
+      </w:pPr>
+      <w:rPr>
+        <w:u w:val="none"/>
+      </w:rPr>
+    </w:lvl>
+    <w:lvl w:ilvl="1">
+      <w:start w:val="1"/>
+      <w:numFmt w:val="bullet"/>
+      <w:lvlText w:val="○"/>
+      <w:lvlJc w:val="left"/>
+      <w:pPr>
+        <w:ind w:left="1440" w:hanging="360"/>
+      </w:pPr>
+      <w:rPr>
+        <w:u w:val="none"/>
+      </w:rPr>
+    </w:lvl>
+    <w:lvl w:ilvl="2">
+      <w:start w:val="1"/>
+      <w:numFmt w:val="bullet"/>
+      <w:lvlText w:val="■"/>
+      <w:lvlJc w:val="left"/>
+      <w:pPr>
+        <w:ind w:left="2160" w:hanging="360"/>
+      </w:pPr>
+      <w:rPr>
+        <w:u w:val="none"/>
+      </w:rPr>
+    </w:lvl>
+    <w:lvl w:ilvl="3">
+      <w:start w:val="1"/>
+      <w:numFmt w:val="bullet"/>
+      <w:lvlText w:val="●"/>
+      <w:lvlJc w:val="left"/>
+      <w:pPr>
+        <w:ind w:left="2880" w:hanging="360"/>
+      </w:pPr>
+      <w:rPr>
+        <w:u w:val="none"/>
+      </w:rPr>
+    </w:lvl>
+    <w:lvl w:ilvl="4">
+      <w:start w:val="1"/>
+      <w:numFmt w:val="bullet"/>
+      <w:lvlText w:val="○"/>
+      <w:lvlJc w:val="left"/>
+      <w:pPr>
+        <w:ind w:left="3600" w:hanging="360"/>
+      </w:pPr>
+      <w:rPr>
+        <w:u w:val="none"/>
+      </w:rPr>
+    </w:lvl>
+    <w:lvl w:ilvl="5">
+      <w:start w:val="1"/>
+      <w:numFmt w:val="bullet"/>
+      <w:lvlText w:val="■"/>
+      <w:lvlJc w:val="left"/>
+      <w:pPr>
+        <w:ind w:left="4320" w:hanging="360"/>
+      </w:pPr>
+      <w:rPr>
+        <w:u w:val="none"/>
+      </w:rPr>
+    </w:lvl>
+    <w:lvl w:ilvl="6">
+      <w:start w:val="1"/>
+      <w:numFmt w:val="bullet"/>
+      <w:lvlText w:val="●"/>
+      <w:lvlJc w:val="left"/>
+      <w:pPr>
+        <w:ind w:left="5040" w:hanging="360"/>
+      </w:pPr>
+      <w:rPr>
+        <w:u w:val="none"/>
+      </w:rPr>
+    </w:lvl>
+    <w:lvl w:ilvl="7">
+      <w:start w:val="1"/>
+      <w:numFmt w:val="bullet"/>
+      <w:lvlText w:val="○"/>
+      <w:lvlJc w:val="left"/>
+      <w:pPr>
+        <w:ind w:left="5760" w:hanging="360"/>
+      </w:pPr>
+      <w:rPr>
+        <w:u w:val="none"/>
+      </w:rPr>
+    </w:lvl>
+    <w:lvl w:ilvl="8">
+      <w:start w:val="1"/>
+      <w:numFmt w:val="bullet"/>
+      <w:lvlText w:val="■"/>
+      <w:lvlJc w:val="left"/>
+      <w:pPr>
+        <w:ind w:left="6480" w:hanging="360"/>
+      </w:pPr>
+      <w:rPr>
+        <w:u w:val="none"/>
+      </w:rPr>
+    </w:lvl>
+  </w:abstractNum>
   <w:num w:numId="1">
     <w:abstractNumId w:val="1"/>
+  </w:num>
+  <w:num w:numId="2">
+    <w:abstractNumId w:val="2"/>
   </w:num>
 </w:numbering>
 </file>

</xml_diff>